<commit_message>
jai fait theoriquement annexe1b faire pertie 2 de latelier 1 parties2
</commit_message>
<xml_diff>
--- a/atelier/Atelier1B-Librairie_Gson_Klaxon.docx
+++ b/atelier/Atelier1B-Librairie_Gson_Klaxon.docx
@@ -149,7 +149,7 @@
       <w:hyperlink r:id="rId7" w:history="1">
         <w:r>
           <w:rPr>
-            <w:rStyle w:val="Lienhypertexte"/>
+            <w:rStyle w:val="Hyperlink"/>
           </w:rPr>
           <w:t>https://github.com/google/gson</w:t>
         </w:r>
@@ -181,6 +181,45 @@
       <w:proofErr w:type="gramEnd"/>
       <w:r>
         <w:t xml:space="preserve"> aux noms des éléments dans le fichier JSON.</w:t>
+      </w:r>
+    </w:p>
+    <w:p>
+      <w:pPr>
+        <w:jc w:val="both"/>
+      </w:pPr>
+    </w:p>
+    <w:p>
+      <w:pPr>
+        <w:jc w:val="both"/>
+      </w:pPr>
+      <w:r>
+        <w:t xml:space="preserve">Donc en utilisent la technique de GSON on </w:t>
+      </w:r>
+      <w:proofErr w:type="spellStart"/>
+      <w:proofErr w:type="gramStart"/>
+      <w:r>
+        <w:t>peux</w:t>
+      </w:r>
+      <w:proofErr w:type="spellEnd"/>
+      <w:proofErr w:type="gramEnd"/>
+      <w:r>
+        <w:t xml:space="preserve"> récupérer des objets si on a exactement le même nom que les objets on peux initialiser </w:t>
+      </w:r>
+      <w:proofErr w:type="gramStart"/>
+      <w:r>
+        <w:t>nos variable</w:t>
+      </w:r>
+      <w:proofErr w:type="gramEnd"/>
+      <w:r>
+        <w:t xml:space="preserve"> avec les éléments du fichier JASON (les </w:t>
+      </w:r>
+      <w:proofErr w:type="gramStart"/>
+      <w:r>
+        <w:t>instancier)…</w:t>
+      </w:r>
+      <w:proofErr w:type="gramEnd"/>
+      <w:r>
+        <w:t>.</w:t>
       </w:r>
     </w:p>
     <w:p>
@@ -301,7 +340,7 @@
       <w:hyperlink r:id="rId8" w:history="1">
         <w:r>
           <w:rPr>
-            <w:rStyle w:val="Lienhypertexte"/>
+            <w:rStyle w:val="Hyperlink"/>
             <w:b/>
             <w:bCs/>
           </w:rPr>
@@ -341,13 +380,44 @@
       <w:pPr>
         <w:jc w:val="both"/>
       </w:pPr>
-      <w:r>
-        <w:t>Exercice :</w:t>
-      </w:r>
     </w:p>
     <w:p>
       <w:pPr>
-        <w:pStyle w:val="PrformatHTML"/>
+        <w:jc w:val="both"/>
+      </w:pPr>
+    </w:p>
+    <w:p>
+      <w:pPr>
+        <w:jc w:val="both"/>
+      </w:pPr>
+    </w:p>
+    <w:p>
+      <w:pPr>
+        <w:jc w:val="both"/>
+      </w:pPr>
+    </w:p>
+    <w:p>
+      <w:pPr>
+        <w:jc w:val="both"/>
+      </w:pPr>
+    </w:p>
+    <w:p>
+      <w:pPr>
+        <w:jc w:val="both"/>
+      </w:pPr>
+    </w:p>
+    <w:p>
+      <w:pPr>
+        <w:jc w:val="both"/>
+      </w:pPr>
+      <w:r>
+        <w:lastRenderedPageBreak/>
+        <w:t>Exercice :</w:t>
+      </w:r>
+    </w:p>
+    <w:p>
+      <w:pPr>
+        <w:pStyle w:val="HTMLPreformatted"/>
         <w:shd w:val="clear" w:color="auto" w:fill="FFFFFF"/>
         <w:rPr>
           <w:rFonts w:ascii="Courier New" w:eastAsia="Times New Roman" w:hAnsi="Courier New" w:cs="Courier New"/>
@@ -370,7 +440,7 @@
     </w:p>
     <w:p>
       <w:pPr>
-        <w:pStyle w:val="PrformatHTML"/>
+        <w:pStyle w:val="HTMLPreformatted"/>
         <w:shd w:val="clear" w:color="auto" w:fill="FFFFFF"/>
         <w:rPr>
           <w:rFonts w:ascii="Courier New" w:eastAsia="Times New Roman" w:hAnsi="Courier New" w:cs="Courier New"/>
@@ -381,19 +451,39 @@
       <w:hyperlink r:id="rId9" w:history="1">
         <w:r>
           <w:rPr>
-            <w:rStyle w:val="Lienhypertexte"/>
+            <w:rStyle w:val="Hyperlink"/>
             <w:rFonts w:ascii="Fira Code" w:hAnsi="Fira Code" w:cs="Fira Code"/>
             <w:sz w:val="23"/>
             <w:szCs w:val="23"/>
             <w:shd w:val="clear" w:color="auto" w:fill="FFFFFF"/>
           </w:rPr>
-          <w:t>https://api.jsonbin.io/v3/b/67fe6a908a456b796689f63d?meta=false</w:t>
+          <w:t>https://api.jsonbin.io/v</w:t>
+        </w:r>
+        <w:r>
+          <w:rPr>
+            <w:rStyle w:val="Hyperlink"/>
+            <w:rFonts w:ascii="Fira Code" w:hAnsi="Fira Code" w:cs="Fira Code"/>
+            <w:sz w:val="23"/>
+            <w:szCs w:val="23"/>
+            <w:shd w:val="clear" w:color="auto" w:fill="FFFFFF"/>
+          </w:rPr>
+          <w:t>3</w:t>
+        </w:r>
+        <w:r>
+          <w:rPr>
+            <w:rStyle w:val="Hyperlink"/>
+            <w:rFonts w:ascii="Fira Code" w:hAnsi="Fira Code" w:cs="Fira Code"/>
+            <w:sz w:val="23"/>
+            <w:szCs w:val="23"/>
+            <w:shd w:val="clear" w:color="auto" w:fill="FFFFFF"/>
+          </w:rPr>
+          <w:t>/b/67fe6a908a456b796689f63d?meta=false</w:t>
         </w:r>
       </w:hyperlink>
     </w:p>
     <w:p>
       <w:pPr>
-        <w:pStyle w:val="PrformatHTML"/>
+        <w:pStyle w:val="HTMLPreformatted"/>
         <w:shd w:val="clear" w:color="auto" w:fill="FFFFFF"/>
         <w:rPr>
           <w:rFonts w:ascii="Courier New" w:eastAsia="Times New Roman" w:hAnsi="Courier New" w:cs="Courier New"/>
@@ -404,7 +494,7 @@
     </w:p>
     <w:p>
       <w:pPr>
-        <w:pStyle w:val="PrformatHTML"/>
+        <w:pStyle w:val="HTMLPreformatted"/>
         <w:shd w:val="clear" w:color="auto" w:fill="FFFFFF"/>
         <w:rPr>
           <w:rFonts w:ascii="Courier New" w:eastAsia="Times New Roman" w:hAnsi="Courier New" w:cs="Courier New"/>
@@ -415,7 +505,7 @@
     </w:p>
     <w:p>
       <w:pPr>
-        <w:pStyle w:val="Paragraphedeliste"/>
+        <w:pStyle w:val="ListParagraph"/>
         <w:numPr>
           <w:ilvl w:val="0"/>
           <w:numId w:val="43"/>
@@ -448,7 +538,7 @@
     </w:p>
     <w:p>
       <w:pPr>
-        <w:pStyle w:val="Paragraphedeliste"/>
+        <w:pStyle w:val="ListParagraph"/>
         <w:numPr>
           <w:ilvl w:val="0"/>
           <w:numId w:val="43"/>
@@ -544,7 +634,7 @@
     </w:p>
     <w:p>
       <w:pPr>
-        <w:pStyle w:val="Paragraphedeliste"/>
+        <w:pStyle w:val="ListParagraph"/>
         <w:numPr>
           <w:ilvl w:val="0"/>
           <w:numId w:val="43"/>
@@ -604,14 +694,7 @@
         <w:rPr>
           <w:lang w:eastAsia="fr-CA"/>
         </w:rPr>
-        <w:t xml:space="preserve">. Utilisez l’annotation @Json de la manière expliquée dans la documentation de Klaxon </w:t>
-      </w:r>
-      <w:r>
-        <w:rPr>
-          <w:lang w:eastAsia="fr-CA"/>
-        </w:rPr>
-        <w:lastRenderedPageBreak/>
-        <w:t xml:space="preserve">pour lier le nom de la liste dans le fichier </w:t>
+        <w:t xml:space="preserve">. Utilisez l’annotation @Json de la manière expliquée dans la documentation de Klaxon pour lier le nom de la liste dans le fichier </w:t>
       </w:r>
       <w:r>
         <w:rPr>
@@ -670,7 +753,7 @@
     </w:p>
     <w:p>
       <w:pPr>
-        <w:pStyle w:val="Paragraphedeliste"/>
+        <w:pStyle w:val="ListParagraph"/>
         <w:rPr>
           <w:lang w:eastAsia="fr-CA"/>
         </w:rPr>
@@ -678,7 +761,7 @@
     </w:p>
     <w:p>
       <w:pPr>
-        <w:pStyle w:val="Paragraphedeliste"/>
+        <w:pStyle w:val="ListParagraph"/>
         <w:numPr>
           <w:ilvl w:val="0"/>
           <w:numId w:val="43"/>
@@ -756,7 +839,7 @@
     </w:p>
     <w:p>
       <w:pPr>
-        <w:pStyle w:val="Paragraphedeliste"/>
+        <w:pStyle w:val="ListParagraph"/>
         <w:rPr>
           <w:rFonts w:ascii="Courier New" w:hAnsi="Courier New" w:cs="Courier New"/>
           <w:lang w:eastAsia="fr-CA"/>
@@ -765,7 +848,7 @@
     </w:p>
     <w:p>
       <w:pPr>
-        <w:pStyle w:val="Paragraphedeliste"/>
+        <w:pStyle w:val="ListParagraph"/>
         <w:rPr>
           <w:rFonts w:ascii="Courier New" w:hAnsi="Courier New" w:cs="Courier New"/>
           <w:lang w:eastAsia="fr-CA"/>
@@ -774,7 +857,7 @@
     </w:p>
     <w:p>
       <w:pPr>
-        <w:pStyle w:val="Paragraphedeliste"/>
+        <w:pStyle w:val="ListParagraph"/>
         <w:numPr>
           <w:ilvl w:val="0"/>
           <w:numId w:val="43"/>
@@ -828,6 +911,7 @@
         </w:rPr>
         <w:t xml:space="preserve"> la méthode </w:t>
       </w:r>
+      <w:commentRangeStart w:id="0"/>
       <w:r>
         <w:rPr>
           <w:rFonts w:ascii="Courier New" w:hAnsi="Courier New" w:cs="Courier New"/>
@@ -839,7 +923,20 @@
         <w:rPr>
           <w:lang w:eastAsia="fr-CA"/>
         </w:rPr>
-        <w:t xml:space="preserve"> de la classe </w:t>
+        <w:t xml:space="preserve"> </w:t>
+      </w:r>
+      <w:commentRangeEnd w:id="0"/>
+      <w:r>
+        <w:rPr>
+          <w:rStyle w:val="CommentReference"/>
+        </w:rPr>
+        <w:commentReference w:id="0"/>
+      </w:r>
+      <w:r>
+        <w:rPr>
+          <w:lang w:eastAsia="fr-CA"/>
+        </w:rPr>
+        <w:t xml:space="preserve">de la classe </w:t>
       </w:r>
       <w:r>
         <w:rPr>
@@ -857,7 +954,7 @@
     </w:p>
     <w:p>
       <w:pPr>
-        <w:pStyle w:val="Paragraphedeliste"/>
+        <w:pStyle w:val="ListParagraph"/>
         <w:rPr>
           <w:lang w:eastAsia="fr-CA"/>
         </w:rPr>
@@ -865,7 +962,7 @@
     </w:p>
     <w:p>
       <w:pPr>
-        <w:pStyle w:val="Paragraphedeliste"/>
+        <w:pStyle w:val="ListParagraph"/>
         <w:numPr>
           <w:ilvl w:val="0"/>
           <w:numId w:val="43"/>
@@ -931,7 +1028,7 @@
     </w:p>
     <w:p>
       <w:pPr>
-        <w:pStyle w:val="Paragraphedeliste"/>
+        <w:pStyle w:val="ListParagraph"/>
         <w:numPr>
           <w:ilvl w:val="0"/>
           <w:numId w:val="43"/>
@@ -979,8 +1076,8 @@
       </w:pPr>
     </w:p>
     <w:sectPr>
-      <w:headerReference w:type="default" r:id="rId10"/>
-      <w:footerReference w:type="default" r:id="rId11"/>
+      <w:headerReference w:type="default" r:id="rId14"/>
+      <w:footerReference w:type="default" r:id="rId15"/>
       <w:pgSz w:w="12240" w:h="15840"/>
       <w:pgMar w:top="1440" w:right="1800" w:bottom="1440" w:left="1800" w:header="708" w:footer="708" w:gutter="0"/>
       <w:pgBorders w:offsetFrom="page">
@@ -994,6 +1091,48 @@
     </w:sectPr>
   </w:body>
 </w:document>
+</file>
+
+<file path=word/comments.xml><?xml version="1.0" encoding="utf-8"?>
+<w:comments xmlns:wpc="http://schemas.microsoft.com/office/word/2010/wordprocessingCanvas" xmlns:cx="http://schemas.microsoft.com/office/drawing/2014/chartex" xmlns:cx1="http://schemas.microsoft.com/office/drawing/2015/9/8/chartex" xmlns:cx2="http://schemas.microsoft.com/office/drawing/2015/10/21/chartex" xmlns:cx3="http://schemas.microsoft.com/office/drawing/2016/5/9/chartex" xmlns:cx4="http://schemas.microsoft.com/office/drawing/2016/5/10/chartex" xmlns:cx5="http://schemas.microsoft.com/office/drawing/2016/5/11/chartex" xmlns:cx6="http://schemas.microsoft.com/office/drawing/2016/5/12/chartex" xmlns:cx7="http://schemas.microsoft.com/office/drawing/2016/5/13/chartex" xmlns:cx8="http://schemas.microsoft.com/office/drawing/2016/5/14/chartex" xmlns:mc="http://schemas.openxmlformats.org/markup-compatibility/2006" xmlns:aink="http://schemas.microsoft.com/office/drawing/2016/ink" xmlns:am3d="http://schemas.microsoft.com/office/drawing/2017/model3d" xmlns:o="urn:schemas-microsoft-com:office:office" xmlns:oel="http://schemas.microsoft.com/office/2019/extlst" xmlns:r="http://schemas.openxmlformats.org/officeDocument/2006/relationships" xmlns:m="http://schemas.openxmlformats.org/officeDocument/2006/math" xmlns:v="urn:schemas-microsoft-com:vml" xmlns:wp14="http://schemas.microsoft.com/office/word/2010/wordprocessingDrawing" xmlns:wp="http://schemas.openxmlformats.org/drawingml/2006/wordprocessingDrawing" xmlns:w10="urn:schemas-microsoft-com:office:word" xmlns:w="http://schemas.openxmlformats.org/wordprocessingml/2006/main" xmlns:w14="http://schemas.microsoft.com/office/word/2010/wordml" xmlns:w15="http://schemas.microsoft.com/office/word/2012/wordml" xmlns:w16cex="http://schemas.microsoft.com/office/word/2018/wordml/cex" xmlns:w16cid="http://schemas.microsoft.com/office/word/2016/wordml/cid" xmlns:w16="http://schemas.microsoft.com/office/word/2018/wordml" xmlns:w16du="http://schemas.microsoft.com/office/word/2023/wordml/word16du" xmlns:w16sdtdh="http://schemas.microsoft.com/office/word/2020/wordml/sdtdatahash" xmlns:w16sdtfl="http://schemas.microsoft.com/office/word/2024/wordml/sdtformatlock" xmlns:w16se="http://schemas.microsoft.com/office/word/2015/wordml/symex" xmlns:wpg="http://schemas.microsoft.com/office/word/2010/wordprocessingGroup" xmlns:wpi="http://schemas.microsoft.com/office/word/2010/wordprocessingInk" xmlns:wne="http://schemas.microsoft.com/office/word/2006/wordml" xmlns:wps="http://schemas.microsoft.com/office/word/2010/wordprocessingShape" mc:Ignorable="w14 w15 w16se w16cid w16 w16cex w16sdtdh w16sdtfl w16du wp14">
+  <w:comment w:id="0" w:author="Landreville Yuta" w:date="2025-10-07T21:41:00Z" w:initials="YL">
+    <w:p>
+      <w:pPr>
+        <w:pStyle w:val="CommentText"/>
+      </w:pPr>
+      <w:r>
+        <w:rPr>
+          <w:rStyle w:val="CommentReference"/>
+        </w:rPr>
+        <w:annotationRef/>
+      </w:r>
+      <w:r>
+        <w:rPr>
+          <w:lang w:val="en-US"/>
+        </w:rPr>
+        <w:t>Commen on a aboutie a sa ….?</w:t>
+      </w:r>
+    </w:p>
+  </w:comment>
+</w:comments>
+</file>
+
+<file path=word/commentsExtended.xml><?xml version="1.0" encoding="utf-8"?>
+<w15:commentsEx xmlns:wpc="http://schemas.microsoft.com/office/word/2010/wordprocessingCanvas" xmlns:cx="http://schemas.microsoft.com/office/drawing/2014/chartex" xmlns:cx1="http://schemas.microsoft.com/office/drawing/2015/9/8/chartex" xmlns:cx2="http://schemas.microsoft.com/office/drawing/2015/10/21/chartex" xmlns:cx3="http://schemas.microsoft.com/office/drawing/2016/5/9/chartex" xmlns:cx4="http://schemas.microsoft.com/office/drawing/2016/5/10/chartex" xmlns:cx5="http://schemas.microsoft.com/office/drawing/2016/5/11/chartex" xmlns:cx6="http://schemas.microsoft.com/office/drawing/2016/5/12/chartex" xmlns:cx7="http://schemas.microsoft.com/office/drawing/2016/5/13/chartex" xmlns:cx8="http://schemas.microsoft.com/office/drawing/2016/5/14/chartex" xmlns:mc="http://schemas.openxmlformats.org/markup-compatibility/2006" xmlns:aink="http://schemas.microsoft.com/office/drawing/2016/ink" xmlns:am3d="http://schemas.microsoft.com/office/drawing/2017/model3d" xmlns:o="urn:schemas-microsoft-com:office:office" xmlns:oel="http://schemas.microsoft.com/office/2019/extlst" xmlns:r="http://schemas.openxmlformats.org/officeDocument/2006/relationships" xmlns:m="http://schemas.openxmlformats.org/officeDocument/2006/math" xmlns:v="urn:schemas-microsoft-com:vml" xmlns:wp14="http://schemas.microsoft.com/office/word/2010/wordprocessingDrawing" xmlns:wp="http://schemas.openxmlformats.org/drawingml/2006/wordprocessingDrawing" xmlns:w10="urn:schemas-microsoft-com:office:word" xmlns:w="http://schemas.openxmlformats.org/wordprocessingml/2006/main" xmlns:w14="http://schemas.microsoft.com/office/word/2010/wordml" xmlns:w15="http://schemas.microsoft.com/office/word/2012/wordml" xmlns:w16cex="http://schemas.microsoft.com/office/word/2018/wordml/cex" xmlns:w16cid="http://schemas.microsoft.com/office/word/2016/wordml/cid" xmlns:w16="http://schemas.microsoft.com/office/word/2018/wordml" xmlns:w16du="http://schemas.microsoft.com/office/word/2023/wordml/word16du" xmlns:w16sdtdh="http://schemas.microsoft.com/office/word/2020/wordml/sdtdatahash" xmlns:w16sdtfl="http://schemas.microsoft.com/office/word/2024/wordml/sdtformatlock" xmlns:w16se="http://schemas.microsoft.com/office/word/2015/wordml/symex" xmlns:wpg="http://schemas.microsoft.com/office/word/2010/wordprocessingGroup" xmlns:wpi="http://schemas.microsoft.com/office/word/2010/wordprocessingInk" xmlns:wne="http://schemas.microsoft.com/office/word/2006/wordml" xmlns:wps="http://schemas.microsoft.com/office/word/2010/wordprocessingShape" mc:Ignorable="w14 w15 w16se w16cid w16 w16cex w16sdtdh w16sdtfl w16du wp14">
+  <w15:commentEx w15:paraId="7AB587F0" w15:done="0"/>
+</w15:commentsEx>
+</file>
+
+<file path=word/commentsExtensible.xml><?xml version="1.0" encoding="utf-8"?>
+<w16cex:commentsExtensible xmlns:wpc="http://schemas.microsoft.com/office/word/2010/wordprocessingCanvas" xmlns:cx="http://schemas.microsoft.com/office/drawing/2014/chartex" xmlns:cx1="http://schemas.microsoft.com/office/drawing/2015/9/8/chartex" xmlns:cx2="http://schemas.microsoft.com/office/drawing/2015/10/21/chartex" xmlns:cx3="http://schemas.microsoft.com/office/drawing/2016/5/9/chartex" xmlns:cx4="http://schemas.microsoft.com/office/drawing/2016/5/10/chartex" xmlns:cx5="http://schemas.microsoft.com/office/drawing/2016/5/11/chartex" xmlns:cx6="http://schemas.microsoft.com/office/drawing/2016/5/12/chartex" xmlns:cx7="http://schemas.microsoft.com/office/drawing/2016/5/13/chartex" xmlns:cx8="http://schemas.microsoft.com/office/drawing/2016/5/14/chartex" xmlns:cr="http://schemas.microsoft.com/office/comments/2020/reactions" xmlns:mc="http://schemas.openxmlformats.org/markup-compatibility/2006" xmlns:aink="http://schemas.microsoft.com/office/drawing/2016/ink" xmlns:am3d="http://schemas.microsoft.com/office/drawing/2017/model3d" xmlns:o="urn:schemas-microsoft-com:office:office" xmlns:oel="http://schemas.microsoft.com/office/2019/extlst" xmlns:r="http://schemas.openxmlformats.org/officeDocument/2006/relationships" xmlns:m="http://schemas.openxmlformats.org/officeDocument/2006/math" xmlns:v="urn:schemas-microsoft-com:vml" xmlns:wp14="http://schemas.microsoft.com/office/word/2010/wordprocessingDrawing" xmlns:wp="http://schemas.openxmlformats.org/drawingml/2006/wordprocessingDrawing" xmlns:w10="urn:schemas-microsoft-com:office:word" xmlns:w="http://schemas.openxmlformats.org/wordprocessingml/2006/main" xmlns:w14="http://schemas.microsoft.com/office/word/2010/wordml" xmlns:w15="http://schemas.microsoft.com/office/word/2012/wordml" xmlns:w16cex="http://schemas.microsoft.com/office/word/2018/wordml/cex" xmlns:w16cid="http://schemas.microsoft.com/office/word/2016/wordml/cid" xmlns:w16="http://schemas.microsoft.com/office/word/2018/wordml" xmlns:w16du="http://schemas.microsoft.com/office/word/2023/wordml/word16du" xmlns:w16sdtdh="http://schemas.microsoft.com/office/word/2020/wordml/sdtdatahash" xmlns:w16sdtfl="http://schemas.microsoft.com/office/word/2024/wordml/sdtformatlock" xmlns:w16se="http://schemas.microsoft.com/office/word/2015/wordml/symex" xmlns:wpg="http://schemas.microsoft.com/office/word/2010/wordprocessingGroup" xmlns:wpi="http://schemas.microsoft.com/office/word/2010/wordprocessingInk" xmlns:wne="http://schemas.microsoft.com/office/word/2006/wordml" xmlns:wps="http://schemas.microsoft.com/office/word/2010/wordprocessingShape" mc:Ignorable="w14 w15 w16se w16cid w16 w16cex w16sdtdh w16sdtfl cr w16du wp14">
+  <w16cex:commentExtensible w16cex:durableId="081E3AFA" w16cex:dateUtc="2025-10-08T01:41:00Z"/>
+</w16cex:commentsExtensible>
+</file>
+
+<file path=word/commentsIds.xml><?xml version="1.0" encoding="utf-8"?>
+<w16cid:commentsIds xmlns:wpc="http://schemas.microsoft.com/office/word/2010/wordprocessingCanvas" xmlns:cx="http://schemas.microsoft.com/office/drawing/2014/chartex" xmlns:cx1="http://schemas.microsoft.com/office/drawing/2015/9/8/chartex" xmlns:cx2="http://schemas.microsoft.com/office/drawing/2015/10/21/chartex" xmlns:cx3="http://schemas.microsoft.com/office/drawing/2016/5/9/chartex" xmlns:cx4="http://schemas.microsoft.com/office/drawing/2016/5/10/chartex" xmlns:cx5="http://schemas.microsoft.com/office/drawing/2016/5/11/chartex" xmlns:cx6="http://schemas.microsoft.com/office/drawing/2016/5/12/chartex" xmlns:cx7="http://schemas.microsoft.com/office/drawing/2016/5/13/chartex" xmlns:cx8="http://schemas.microsoft.com/office/drawing/2016/5/14/chartex" xmlns:mc="http://schemas.openxmlformats.org/markup-compatibility/2006" xmlns:aink="http://schemas.microsoft.com/office/drawing/2016/ink" xmlns:am3d="http://schemas.microsoft.com/office/drawing/2017/model3d" xmlns:o="urn:schemas-microsoft-com:office:office" xmlns:oel="http://schemas.microsoft.com/office/2019/extlst" xmlns:r="http://schemas.openxmlformats.org/officeDocument/2006/relationships" xmlns:m="http://schemas.openxmlformats.org/officeDocument/2006/math" xmlns:v="urn:schemas-microsoft-com:vml" xmlns:wp14="http://schemas.microsoft.com/office/word/2010/wordprocessingDrawing" xmlns:wp="http://schemas.openxmlformats.org/drawingml/2006/wordprocessingDrawing" xmlns:w10="urn:schemas-microsoft-com:office:word" xmlns:w="http://schemas.openxmlformats.org/wordprocessingml/2006/main" xmlns:w14="http://schemas.microsoft.com/office/word/2010/wordml" xmlns:w15="http://schemas.microsoft.com/office/word/2012/wordml" xmlns:w16cex="http://schemas.microsoft.com/office/word/2018/wordml/cex" xmlns:w16cid="http://schemas.microsoft.com/office/word/2016/wordml/cid" xmlns:w16="http://schemas.microsoft.com/office/word/2018/wordml" xmlns:w16du="http://schemas.microsoft.com/office/word/2023/wordml/word16du" xmlns:w16sdtdh="http://schemas.microsoft.com/office/word/2020/wordml/sdtdatahash" xmlns:w16sdtfl="http://schemas.microsoft.com/office/word/2024/wordml/sdtformatlock" xmlns:w16se="http://schemas.microsoft.com/office/word/2015/wordml/symex" xmlns:wpg="http://schemas.microsoft.com/office/word/2010/wordprocessingGroup" xmlns:wpi="http://schemas.microsoft.com/office/word/2010/wordprocessingInk" xmlns:wne="http://schemas.microsoft.com/office/word/2006/wordml" xmlns:wps="http://schemas.microsoft.com/office/word/2010/wordprocessingShape" mc:Ignorable="w14 w15 w16se w16cid w16 w16cex w16sdtdh w16sdtfl w16du wp14">
+  <w16cid:commentId w16cid:paraId="7AB587F0" w16cid:durableId="081E3AFA"/>
+</w16cid:commentsIds>
 </file>
 
 <file path=word/endnotes.xml><?xml version="1.0" encoding="utf-8"?>
@@ -1040,7 +1179,7 @@
     <w:sdtContent>
       <w:p>
         <w:pPr>
-          <w:pStyle w:val="Pieddepage"/>
+          <w:pStyle w:val="Footer"/>
           <w:jc w:val="center"/>
           <w:rPr>
             <w:i/>
@@ -1272,7 +1411,23 @@
             <w:i/>
             <w:color w:val="C00000"/>
           </w:rPr>
-          <w:t xml:space="preserve"> Éric Labonté, Cégep du Vieux Montréal, 202</w:t>
+          <w:t xml:space="preserve"> Éric </w:t>
+        </w:r>
+        <w:proofErr w:type="spellStart"/>
+        <w:r>
+          <w:rPr>
+            <w:i/>
+            <w:color w:val="C00000"/>
+          </w:rPr>
+          <w:t>Labonté</w:t>
+        </w:r>
+        <w:proofErr w:type="spellEnd"/>
+        <w:r>
+          <w:rPr>
+            <w:i/>
+            <w:color w:val="C00000"/>
+          </w:rPr>
+          <w:t>, Cégep du Vieux Montréal, 202</w:t>
         </w:r>
         <w:r>
           <w:rPr>
@@ -1316,7 +1471,7 @@
 <w:hdr xmlns:wpc="http://schemas.microsoft.com/office/word/2010/wordprocessingCanvas" xmlns:cx="http://schemas.microsoft.com/office/drawing/2014/chartex" xmlns:cx1="http://schemas.microsoft.com/office/drawing/2015/9/8/chartex" xmlns:cx2="http://schemas.microsoft.com/office/drawing/2015/10/21/chartex" xmlns:cx3="http://schemas.microsoft.com/office/drawing/2016/5/9/chartex" xmlns:cx4="http://schemas.microsoft.com/office/drawing/2016/5/10/chartex" xmlns:cx5="http://schemas.microsoft.com/office/drawing/2016/5/11/chartex" xmlns:cx6="http://schemas.microsoft.com/office/drawing/2016/5/12/chartex" xmlns:cx7="http://schemas.microsoft.com/office/drawing/2016/5/13/chartex" xmlns:cx8="http://schemas.microsoft.com/office/drawing/2016/5/14/chartex" xmlns:mc="http://schemas.openxmlformats.org/markup-compatibility/2006" xmlns:aink="http://schemas.microsoft.com/office/drawing/2016/ink" xmlns:am3d="http://schemas.microsoft.com/office/drawing/2017/model3d" xmlns:o="urn:schemas-microsoft-com:office:office" xmlns:oel="http://schemas.microsoft.com/office/2019/extlst" xmlns:r="http://schemas.openxmlformats.org/officeDocument/2006/relationships" xmlns:m="http://schemas.openxmlformats.org/officeDocument/2006/math" xmlns:v="urn:schemas-microsoft-com:vml" xmlns:wp14="http://schemas.microsoft.com/office/word/2010/wordprocessingDrawing" xmlns:wp="http://schemas.openxmlformats.org/drawingml/2006/wordprocessingDrawing" xmlns:w10="urn:schemas-microsoft-com:office:word" xmlns:w="http://schemas.openxmlformats.org/wordprocessingml/2006/main" xmlns:w14="http://schemas.microsoft.com/office/word/2010/wordml" xmlns:w15="http://schemas.microsoft.com/office/word/2012/wordml" xmlns:w16cex="http://schemas.microsoft.com/office/word/2018/wordml/cex" xmlns:w16cid="http://schemas.microsoft.com/office/word/2016/wordml/cid" xmlns:w16="http://schemas.microsoft.com/office/word/2018/wordml" xmlns:w16du="http://schemas.microsoft.com/office/word/2023/wordml/word16du" xmlns:w16sdtdh="http://schemas.microsoft.com/office/word/2020/wordml/sdtdatahash" xmlns:w16sdtfl="http://schemas.microsoft.com/office/word/2024/wordml/sdtformatlock" xmlns:w16se="http://schemas.microsoft.com/office/word/2015/wordml/symex" xmlns:wpg="http://schemas.microsoft.com/office/word/2010/wordprocessingGroup" xmlns:wpi="http://schemas.microsoft.com/office/word/2010/wordprocessingInk" xmlns:wne="http://schemas.microsoft.com/office/word/2006/wordml" xmlns:wps="http://schemas.microsoft.com/office/word/2010/wordprocessingShape" mc:Ignorable="w14 w15 w16se w16cid w16 w16cex w16sdtdh w16sdtfl w16du wp14">
   <w:p>
     <w:pPr>
-      <w:pStyle w:val="En-tte"/>
+      <w:pStyle w:val="Header"/>
     </w:pPr>
     <w:r>
       <w:rPr>
@@ -1400,7 +1555,7 @@
                           <w:sdtContent>
                             <w:p>
                               <w:pPr>
-                                <w:pStyle w:val="En-tte"/>
+                                <w:pStyle w:val="Header"/>
                                 <w:jc w:val="center"/>
                                 <w:rPr>
                                   <w:caps/>
@@ -1478,7 +1633,7 @@
                     <w:sdtContent>
                       <w:p>
                         <w:pPr>
-                          <w:pStyle w:val="En-tte"/>
+                          <w:pStyle w:val="Header"/>
                           <w:jc w:val="center"/>
                           <w:rPr>
                             <w:caps/>
@@ -6086,6 +6241,14 @@
     <w:abstractNumId w:val="34"/>
   </w:num>
 </w:numbering>
+</file>
+
+<file path=word/people.xml><?xml version="1.0" encoding="utf-8"?>
+<w15:people xmlns:wpc="http://schemas.microsoft.com/office/word/2010/wordprocessingCanvas" xmlns:cx="http://schemas.microsoft.com/office/drawing/2014/chartex" xmlns:cx1="http://schemas.microsoft.com/office/drawing/2015/9/8/chartex" xmlns:cx2="http://schemas.microsoft.com/office/drawing/2015/10/21/chartex" xmlns:cx3="http://schemas.microsoft.com/office/drawing/2016/5/9/chartex" xmlns:cx4="http://schemas.microsoft.com/office/drawing/2016/5/10/chartex" xmlns:cx5="http://schemas.microsoft.com/office/drawing/2016/5/11/chartex" xmlns:cx6="http://schemas.microsoft.com/office/drawing/2016/5/12/chartex" xmlns:cx7="http://schemas.microsoft.com/office/drawing/2016/5/13/chartex" xmlns:cx8="http://schemas.microsoft.com/office/drawing/2016/5/14/chartex" xmlns:mc="http://schemas.openxmlformats.org/markup-compatibility/2006" xmlns:aink="http://schemas.microsoft.com/office/drawing/2016/ink" xmlns:am3d="http://schemas.microsoft.com/office/drawing/2017/model3d" xmlns:o="urn:schemas-microsoft-com:office:office" xmlns:oel="http://schemas.microsoft.com/office/2019/extlst" xmlns:r="http://schemas.openxmlformats.org/officeDocument/2006/relationships" xmlns:m="http://schemas.openxmlformats.org/officeDocument/2006/math" xmlns:v="urn:schemas-microsoft-com:vml" xmlns:wp14="http://schemas.microsoft.com/office/word/2010/wordprocessingDrawing" xmlns:wp="http://schemas.openxmlformats.org/drawingml/2006/wordprocessingDrawing" xmlns:w10="urn:schemas-microsoft-com:office:word" xmlns:w="http://schemas.openxmlformats.org/wordprocessingml/2006/main" xmlns:w14="http://schemas.microsoft.com/office/word/2010/wordml" xmlns:w15="http://schemas.microsoft.com/office/word/2012/wordml" xmlns:w16cex="http://schemas.microsoft.com/office/word/2018/wordml/cex" xmlns:w16cid="http://schemas.microsoft.com/office/word/2016/wordml/cid" xmlns:w16="http://schemas.microsoft.com/office/word/2018/wordml" xmlns:w16du="http://schemas.microsoft.com/office/word/2023/wordml/word16du" xmlns:w16sdtdh="http://schemas.microsoft.com/office/word/2020/wordml/sdtdatahash" xmlns:w16sdtfl="http://schemas.microsoft.com/office/word/2024/wordml/sdtformatlock" xmlns:w16se="http://schemas.microsoft.com/office/word/2015/wordml/symex" xmlns:wpg="http://schemas.microsoft.com/office/word/2010/wordprocessingGroup" xmlns:wpi="http://schemas.microsoft.com/office/word/2010/wordprocessingInk" xmlns:wne="http://schemas.microsoft.com/office/word/2006/wordml" xmlns:wps="http://schemas.microsoft.com/office/word/2010/wordprocessingShape" mc:Ignorable="w14 w15 w16se w16cid w16 w16cex w16sdtdh w16sdtfl w16du wp14">
+  <w15:person w15:author="Landreville Yuta">
+    <w15:presenceInfo w15:providerId="AD" w15:userId="S::e.ylandreville@etu.cvm.qc.ca::f687eb48-356c-4b79-b4b4-635130f00171"/>
+  </w15:person>
+</w15:people>
 </file>
 
 <file path=word/styles.xml><?xml version="1.0" encoding="utf-8"?>
@@ -6492,12 +6655,12 @@
       <w:sz w:val="24"/>
     </w:rPr>
   </w:style>
-  <w:style w:type="paragraph" w:styleId="Titre1">
+  <w:style w:type="paragraph" w:styleId="Heading1">
     <w:name w:val="heading 1"/>
     <w:aliases w:val="Titre Annexes"/>
     <w:basedOn w:val="Normal"/>
     <w:next w:val="Normal"/>
-    <w:link w:val="Titre1Car"/>
+    <w:link w:val="Heading1Char"/>
     <w:uiPriority w:val="9"/>
     <w:qFormat/>
     <w:rsid w:val="005E4094"/>
@@ -6514,11 +6677,11 @@
       <w:szCs w:val="32"/>
     </w:rPr>
   </w:style>
-  <w:style w:type="paragraph" w:styleId="Titre2">
+  <w:style w:type="paragraph" w:styleId="Heading2">
     <w:name w:val="heading 2"/>
     <w:basedOn w:val="Normal"/>
     <w:next w:val="Normal"/>
-    <w:link w:val="Titre2Car"/>
+    <w:link w:val="Heading2Char"/>
     <w:uiPriority w:val="9"/>
     <w:unhideWhenUsed/>
     <w:qFormat/>
@@ -6537,13 +6700,13 @@
       <w:szCs w:val="26"/>
     </w:rPr>
   </w:style>
-  <w:style w:type="character" w:default="1" w:styleId="Policepardfaut">
+  <w:style w:type="character" w:default="1" w:styleId="DefaultParagraphFont">
     <w:name w:val="Default Paragraph Font"/>
     <w:uiPriority w:val="1"/>
     <w:semiHidden/>
     <w:unhideWhenUsed/>
   </w:style>
-  <w:style w:type="table" w:default="1" w:styleId="TableauNormal">
+  <w:style w:type="table" w:default="1" w:styleId="TableNormal">
     <w:name w:val="Normal Table"/>
     <w:uiPriority w:val="99"/>
     <w:semiHidden/>
@@ -6558,17 +6721,17 @@
       </w:tblCellMar>
     </w:tblPr>
   </w:style>
-  <w:style w:type="numbering" w:default="1" w:styleId="Aucuneliste">
+  <w:style w:type="numbering" w:default="1" w:styleId="NoList">
     <w:name w:val="No List"/>
     <w:uiPriority w:val="99"/>
     <w:semiHidden/>
     <w:unhideWhenUsed/>
   </w:style>
-  <w:style w:type="character" w:customStyle="1" w:styleId="Titre1Car">
-    <w:name w:val="Titre 1 Car"/>
-    <w:aliases w:val="Titre Annexes Car"/>
-    <w:basedOn w:val="Policepardfaut"/>
-    <w:link w:val="Titre1"/>
+  <w:style w:type="character" w:customStyle="1" w:styleId="Heading1Char">
+    <w:name w:val="Heading 1 Char"/>
+    <w:aliases w:val="Titre Annexes Char"/>
+    <w:basedOn w:val="DefaultParagraphFont"/>
+    <w:link w:val="Heading1"/>
     <w:uiPriority w:val="9"/>
     <w:rsid w:val="005E4094"/>
     <w:rPr>
@@ -6578,10 +6741,10 @@
       <w:szCs w:val="32"/>
     </w:rPr>
   </w:style>
-  <w:style w:type="character" w:customStyle="1" w:styleId="Titre2Car">
-    <w:name w:val="Titre 2 Car"/>
-    <w:basedOn w:val="Policepardfaut"/>
-    <w:link w:val="Titre2"/>
+  <w:style w:type="character" w:customStyle="1" w:styleId="Heading2Char">
+    <w:name w:val="Heading 2 Char"/>
+    <w:basedOn w:val="DefaultParagraphFont"/>
+    <w:link w:val="Heading2"/>
     <w:uiPriority w:val="9"/>
     <w:rsid w:val="005E4094"/>
     <w:rPr>
@@ -6592,7 +6755,7 @@
       <w:szCs w:val="26"/>
     </w:rPr>
   </w:style>
-  <w:style w:type="paragraph" w:styleId="Paragraphedeliste">
+  <w:style w:type="paragraph" w:styleId="ListParagraph">
     <w:name w:val="List Paragraph"/>
     <w:basedOn w:val="Normal"/>
     <w:uiPriority w:val="34"/>
@@ -6603,9 +6766,9 @@
       <w:contextualSpacing/>
     </w:pPr>
   </w:style>
-  <w:style w:type="character" w:styleId="Lienhypertexte">
+  <w:style w:type="character" w:styleId="Hyperlink">
     <w:name w:val="Hyperlink"/>
-    <w:basedOn w:val="Policepardfaut"/>
+    <w:basedOn w:val="DefaultParagraphFont"/>
     <w:uiPriority w:val="99"/>
     <w:unhideWhenUsed/>
     <w:rsid w:val="001A22E5"/>
@@ -6614,9 +6777,9 @@
       <w:u w:val="single"/>
     </w:rPr>
   </w:style>
-  <w:style w:type="character" w:styleId="Textedelespacerserv">
+  <w:style w:type="character" w:styleId="PlaceholderText">
     <w:name w:val="Placeholder Text"/>
-    <w:basedOn w:val="Policepardfaut"/>
+    <w:basedOn w:val="DefaultParagraphFont"/>
     <w:uiPriority w:val="99"/>
     <w:semiHidden/>
     <w:rsid w:val="00B049DE"/>
@@ -6624,10 +6787,10 @@
       <w:color w:val="808080"/>
     </w:rPr>
   </w:style>
-  <w:style w:type="paragraph" w:styleId="En-tte">
+  <w:style w:type="paragraph" w:styleId="Header">
     <w:name w:val="header"/>
     <w:basedOn w:val="Normal"/>
-    <w:link w:val="En-tteCar"/>
+    <w:link w:val="HeaderChar"/>
     <w:uiPriority w:val="99"/>
     <w:unhideWhenUsed/>
     <w:rsid w:val="00AA1EAD"/>
@@ -6639,10 +6802,10 @@
       <w:spacing w:after="0" w:line="240" w:lineRule="auto"/>
     </w:pPr>
   </w:style>
-  <w:style w:type="character" w:customStyle="1" w:styleId="En-tteCar">
-    <w:name w:val="En-tête Car"/>
-    <w:basedOn w:val="Policepardfaut"/>
-    <w:link w:val="En-tte"/>
+  <w:style w:type="character" w:customStyle="1" w:styleId="HeaderChar">
+    <w:name w:val="Header Char"/>
+    <w:basedOn w:val="DefaultParagraphFont"/>
+    <w:link w:val="Header"/>
     <w:uiPriority w:val="99"/>
     <w:rsid w:val="00AA1EAD"/>
     <w:rPr>
@@ -6650,10 +6813,10 @@
       <w:sz w:val="24"/>
     </w:rPr>
   </w:style>
-  <w:style w:type="paragraph" w:styleId="Pieddepage">
+  <w:style w:type="paragraph" w:styleId="Footer">
     <w:name w:val="footer"/>
     <w:basedOn w:val="Normal"/>
-    <w:link w:val="PieddepageCar"/>
+    <w:link w:val="FooterChar"/>
     <w:uiPriority w:val="99"/>
     <w:unhideWhenUsed/>
     <w:rsid w:val="00AA1EAD"/>
@@ -6665,10 +6828,10 @@
       <w:spacing w:after="0" w:line="240" w:lineRule="auto"/>
     </w:pPr>
   </w:style>
-  <w:style w:type="character" w:customStyle="1" w:styleId="PieddepageCar">
-    <w:name w:val="Pied de page Car"/>
-    <w:basedOn w:val="Policepardfaut"/>
-    <w:link w:val="Pieddepage"/>
+  <w:style w:type="character" w:customStyle="1" w:styleId="FooterChar">
+    <w:name w:val="Footer Char"/>
+    <w:basedOn w:val="DefaultParagraphFont"/>
+    <w:link w:val="Footer"/>
     <w:uiPriority w:val="99"/>
     <w:rsid w:val="00AA1EAD"/>
     <w:rPr>
@@ -6676,9 +6839,9 @@
       <w:sz w:val="24"/>
     </w:rPr>
   </w:style>
-  <w:style w:type="character" w:styleId="Lienhypertextesuivivisit">
+  <w:style w:type="character" w:styleId="FollowedHyperlink">
     <w:name w:val="FollowedHyperlink"/>
-    <w:basedOn w:val="Policepardfaut"/>
+    <w:basedOn w:val="DefaultParagraphFont"/>
     <w:uiPriority w:val="99"/>
     <w:semiHidden/>
     <w:unhideWhenUsed/>
@@ -6688,9 +6851,9 @@
       <w:u w:val="single"/>
     </w:rPr>
   </w:style>
-  <w:style w:type="table" w:styleId="Grilledutableau">
+  <w:style w:type="table" w:styleId="TableGrid">
     <w:name w:val="Table Grid"/>
-    <w:basedOn w:val="TableauNormal"/>
+    <w:basedOn w:val="TableNormal"/>
     <w:uiPriority w:val="59"/>
     <w:rsid w:val="00777560"/>
     <w:pPr>
@@ -6709,14 +6872,14 @@
   </w:style>
   <w:style w:type="paragraph" w:customStyle="1" w:styleId="C54">
     <w:name w:val="C54"/>
-    <w:basedOn w:val="Titre1"/>
+    <w:basedOn w:val="Heading1"/>
     <w:link w:val="C54Car"/>
     <w:qFormat/>
     <w:rsid w:val="0039764F"/>
   </w:style>
   <w:style w:type="character" w:customStyle="1" w:styleId="C54Car">
     <w:name w:val="C54 Car"/>
-    <w:basedOn w:val="Titre1Car"/>
+    <w:basedOn w:val="Heading1Char"/>
     <w:link w:val="C54"/>
     <w:rsid w:val="0039764F"/>
     <w:rPr>
@@ -6726,9 +6889,9 @@
       <w:szCs w:val="32"/>
     </w:rPr>
   </w:style>
-  <w:style w:type="character" w:styleId="lev">
+  <w:style w:type="character" w:styleId="Strong">
     <w:name w:val="Strong"/>
-    <w:basedOn w:val="Policepardfaut"/>
+    <w:basedOn w:val="DefaultParagraphFont"/>
     <w:uiPriority w:val="22"/>
     <w:qFormat/>
     <w:rsid w:val="00A17A16"/>
@@ -6737,9 +6900,9 @@
       <w:bCs/>
     </w:rPr>
   </w:style>
-  <w:style w:type="character" w:styleId="Accentuation">
+  <w:style w:type="character" w:styleId="Emphasis">
     <w:name w:val="Emphasis"/>
-    <w:basedOn w:val="Policepardfaut"/>
+    <w:basedOn w:val="DefaultParagraphFont"/>
     <w:uiPriority w:val="20"/>
     <w:qFormat/>
     <w:rsid w:val="006B0D1F"/>
@@ -6761,9 +6924,9 @@
       <w:lang w:eastAsia="fr-CA"/>
     </w:rPr>
   </w:style>
-  <w:style w:type="character" w:styleId="Mentionnonrsolue">
+  <w:style w:type="character" w:styleId="UnresolvedMention">
     <w:name w:val="Unresolved Mention"/>
-    <w:basedOn w:val="Policepardfaut"/>
+    <w:basedOn w:val="DefaultParagraphFont"/>
     <w:uiPriority w:val="99"/>
     <w:semiHidden/>
     <w:unhideWhenUsed/>
@@ -6773,10 +6936,10 @@
       <w:shd w:val="clear" w:color="auto" w:fill="E1DFDD"/>
     </w:rPr>
   </w:style>
-  <w:style w:type="paragraph" w:styleId="PrformatHTML">
+  <w:style w:type="paragraph" w:styleId="HTMLPreformatted">
     <w:name w:val="HTML Preformatted"/>
     <w:basedOn w:val="Normal"/>
-    <w:link w:val="PrformatHTMLCar"/>
+    <w:link w:val="HTMLPreformattedChar"/>
     <w:uiPriority w:val="99"/>
     <w:semiHidden/>
     <w:unhideWhenUsed/>
@@ -6790,15 +6953,83 @@
       <w:szCs w:val="20"/>
     </w:rPr>
   </w:style>
-  <w:style w:type="character" w:customStyle="1" w:styleId="PrformatHTMLCar">
-    <w:name w:val="Préformaté HTML Car"/>
-    <w:basedOn w:val="Policepardfaut"/>
-    <w:link w:val="PrformatHTML"/>
+  <w:style w:type="character" w:customStyle="1" w:styleId="HTMLPreformattedChar">
+    <w:name w:val="HTML Preformatted Char"/>
+    <w:basedOn w:val="DefaultParagraphFont"/>
+    <w:link w:val="HTMLPreformatted"/>
     <w:uiPriority w:val="99"/>
     <w:semiHidden/>
     <w:rsid w:val="002364D8"/>
     <w:rPr>
       <w:rFonts w:ascii="Consolas" w:hAnsi="Consolas"/>
+      <w:sz w:val="20"/>
+      <w:szCs w:val="20"/>
+    </w:rPr>
+  </w:style>
+  <w:style w:type="character" w:styleId="CommentReference">
+    <w:name w:val="annotation reference"/>
+    <w:basedOn w:val="DefaultParagraphFont"/>
+    <w:uiPriority w:val="99"/>
+    <w:semiHidden/>
+    <w:unhideWhenUsed/>
+    <w:rsid w:val="00241851"/>
+    <w:rPr>
+      <w:sz w:val="16"/>
+      <w:szCs w:val="16"/>
+    </w:rPr>
+  </w:style>
+  <w:style w:type="paragraph" w:styleId="CommentText">
+    <w:name w:val="annotation text"/>
+    <w:basedOn w:val="Normal"/>
+    <w:link w:val="CommentTextChar"/>
+    <w:uiPriority w:val="99"/>
+    <w:unhideWhenUsed/>
+    <w:rsid w:val="00241851"/>
+    <w:pPr>
+      <w:spacing w:line="240" w:lineRule="auto"/>
+    </w:pPr>
+    <w:rPr>
+      <w:sz w:val="20"/>
+      <w:szCs w:val="20"/>
+    </w:rPr>
+  </w:style>
+  <w:style w:type="character" w:customStyle="1" w:styleId="CommentTextChar">
+    <w:name w:val="Comment Text Char"/>
+    <w:basedOn w:val="DefaultParagraphFont"/>
+    <w:link w:val="CommentText"/>
+    <w:uiPriority w:val="99"/>
+    <w:rsid w:val="00241851"/>
+    <w:rPr>
+      <w:rFonts w:ascii="Bell MT" w:hAnsi="Bell MT"/>
+      <w:sz w:val="20"/>
+      <w:szCs w:val="20"/>
+    </w:rPr>
+  </w:style>
+  <w:style w:type="paragraph" w:styleId="CommentSubject">
+    <w:name w:val="annotation subject"/>
+    <w:basedOn w:val="CommentText"/>
+    <w:next w:val="CommentText"/>
+    <w:link w:val="CommentSubjectChar"/>
+    <w:uiPriority w:val="99"/>
+    <w:semiHidden/>
+    <w:unhideWhenUsed/>
+    <w:rsid w:val="00241851"/>
+    <w:rPr>
+      <w:b/>
+      <w:bCs/>
+    </w:rPr>
+  </w:style>
+  <w:style w:type="character" w:customStyle="1" w:styleId="CommentSubjectChar">
+    <w:name w:val="Comment Subject Char"/>
+    <w:basedOn w:val="CommentTextChar"/>
+    <w:link w:val="CommentSubject"/>
+    <w:uiPriority w:val="99"/>
+    <w:semiHidden/>
+    <w:rsid w:val="00241851"/>
+    <w:rPr>
+      <w:rFonts w:ascii="Bell MT" w:hAnsi="Bell MT"/>
+      <w:b/>
+      <w:bCs/>
       <w:sz w:val="20"/>
       <w:szCs w:val="20"/>
     </w:rPr>

</xml_diff>